<commit_message>
restructuracion de carpetas y base de datos + listado de categorias funcionando
</commit_message>
<xml_diff>
--- a/public/PAGwebBlack/INSERTS.docx
+++ b/public/PAGwebBlack/INSERTS.docx
@@ -3732,31 +3732,2759 @@
       <w:pPr>
         <w:ind w:left="-1276" w:right="-1419"/>
       </w:pPr>
-    </w:p>
-    <w:p>
-      <w:pPr>
-        <w:ind w:left="-1276" w:right="-1419"/>
-      </w:pPr>
-    </w:p>
-    <w:p>
-      <w:pPr>
-        <w:ind w:left="-1276" w:right="-1419"/>
-      </w:pPr>
-    </w:p>
-    <w:p>
-      <w:pPr>
-        <w:ind w:left="-1276" w:right="-1419"/>
-      </w:pPr>
-    </w:p>
-    <w:p>
-      <w:pPr>
-        <w:ind w:left="-1276" w:right="-1419"/>
-      </w:pPr>
-    </w:p>
-    <w:p>
-      <w:pPr>
-        <w:ind w:left="-1276" w:right="-1419"/>
-      </w:pPr>
+      <w:r>
+        <w:t xml:space="preserve">Estructura de las </w:t>
+      </w:r>
+      <w:proofErr w:type="spellStart"/>
+      <w:r>
+        <w:t>imagenes</w:t>
+      </w:r>
+      <w:proofErr w:type="spellEnd"/>
+    </w:p>
+    <w:p>
+      <w:pPr>
+        <w:ind w:left="-1276" w:right="-1419"/>
+      </w:pPr>
+      <w:r>
+        <w:t xml:space="preserve">-- 1. </w:t>
+      </w:r>
+      <w:proofErr w:type="spellStart"/>
+      <w:r>
+        <w:t>Primero</w:t>
+      </w:r>
+      <w:proofErr w:type="spellEnd"/>
+      <w:r>
+        <w:t xml:space="preserve"> </w:t>
+      </w:r>
+      <w:proofErr w:type="spellStart"/>
+      <w:r>
+        <w:t>insertamos</w:t>
+      </w:r>
+      <w:proofErr w:type="spellEnd"/>
+      <w:r>
+        <w:t xml:space="preserve"> el </w:t>
+      </w:r>
+      <w:proofErr w:type="spellStart"/>
+      <w:r>
+        <w:t>producto</w:t>
+      </w:r>
+      <w:proofErr w:type="spellEnd"/>
+      <w:r>
+        <w:t xml:space="preserve"> </w:t>
+      </w:r>
+      <w:proofErr w:type="spellStart"/>
+      <w:r>
+        <w:t>Adidas</w:t>
+      </w:r>
+      <w:proofErr w:type="spellEnd"/>
+      <w:r>
+        <w:t xml:space="preserve"> Campus </w:t>
+      </w:r>
+      <w:proofErr w:type="spellStart"/>
+      <w:r>
+        <w:t>Amarillas</w:t>
+      </w:r>
+      <w:proofErr w:type="spellEnd"/>
+      <w:r>
+        <w:t xml:space="preserve"> INSERT INTO </w:t>
+      </w:r>
+      <w:proofErr w:type="spellStart"/>
+      <w:r>
+        <w:t>Producto</w:t>
+      </w:r>
+      <w:proofErr w:type="spellEnd"/>
+      <w:r>
+        <w:t xml:space="preserve"> ( </w:t>
+      </w:r>
+      <w:proofErr w:type="spellStart"/>
+      <w:r>
+        <w:t>nombre_producto</w:t>
+      </w:r>
+      <w:proofErr w:type="spellEnd"/>
+      <w:r>
+        <w:t xml:space="preserve">, </w:t>
+      </w:r>
+      <w:proofErr w:type="spellStart"/>
+      <w:r>
+        <w:t>descripcion</w:t>
+      </w:r>
+      <w:proofErr w:type="spellEnd"/>
+      <w:r>
+        <w:t xml:space="preserve">, </w:t>
+      </w:r>
+      <w:proofErr w:type="spellStart"/>
+      <w:r>
+        <w:t>precio</w:t>
+      </w:r>
+      <w:proofErr w:type="spellEnd"/>
+      <w:r>
+        <w:t xml:space="preserve">, </w:t>
+      </w:r>
+      <w:proofErr w:type="spellStart"/>
+      <w:r>
+        <w:t>stock</w:t>
+      </w:r>
+      <w:proofErr w:type="spellEnd"/>
+      <w:r>
+        <w:t xml:space="preserve">, </w:t>
+      </w:r>
+      <w:proofErr w:type="spellStart"/>
+      <w:r>
+        <w:t>id_categoria</w:t>
+      </w:r>
+      <w:proofErr w:type="spellEnd"/>
+      <w:r>
+        <w:t xml:space="preserve">, </w:t>
+      </w:r>
+      <w:proofErr w:type="spellStart"/>
+      <w:r>
+        <w:t>id_marca</w:t>
+      </w:r>
+      <w:proofErr w:type="spellEnd"/>
+      <w:r>
+        <w:t xml:space="preserve">, color, talla, </w:t>
+      </w:r>
+      <w:proofErr w:type="spellStart"/>
+      <w:r>
+        <w:t>estado</w:t>
+      </w:r>
+      <w:proofErr w:type="spellEnd"/>
+      <w:r>
+        <w:t xml:space="preserve"> ) VALUES ( '</w:t>
+      </w:r>
+      <w:proofErr w:type="spellStart"/>
+      <w:r>
+        <w:t>Adidas</w:t>
+      </w:r>
+      <w:proofErr w:type="spellEnd"/>
+      <w:r>
+        <w:t xml:space="preserve"> Campus </w:t>
+      </w:r>
+      <w:proofErr w:type="spellStart"/>
+      <w:r>
+        <w:t>Amarillas</w:t>
+      </w:r>
+      <w:proofErr w:type="spellEnd"/>
+      <w:r>
+        <w:t>', '</w:t>
+      </w:r>
+      <w:proofErr w:type="spellStart"/>
+      <w:r>
+        <w:t>Zapatillas</w:t>
+      </w:r>
+      <w:proofErr w:type="spellEnd"/>
+      <w:r>
+        <w:t xml:space="preserve"> </w:t>
+      </w:r>
+      <w:proofErr w:type="spellStart"/>
+      <w:r>
+        <w:t>deportivas</w:t>
+      </w:r>
+      <w:proofErr w:type="spellEnd"/>
+      <w:r>
+        <w:t xml:space="preserve"> </w:t>
+      </w:r>
+      <w:proofErr w:type="spellStart"/>
+      <w:r>
+        <w:t>Adidas</w:t>
+      </w:r>
+      <w:proofErr w:type="spellEnd"/>
+      <w:r>
+        <w:t xml:space="preserve"> Campus en color </w:t>
+      </w:r>
+      <w:proofErr w:type="spellStart"/>
+      <w:r>
+        <w:t>amarillo</w:t>
+      </w:r>
+      <w:proofErr w:type="spellEnd"/>
+      <w:r>
+        <w:t xml:space="preserve">, </w:t>
+      </w:r>
+      <w:proofErr w:type="spellStart"/>
+      <w:r>
+        <w:t>perfectas</w:t>
+      </w:r>
+      <w:proofErr w:type="spellEnd"/>
+      <w:r>
+        <w:t xml:space="preserve"> para un estilo casual y </w:t>
+      </w:r>
+      <w:proofErr w:type="spellStart"/>
+      <w:r>
+        <w:t>deportivo</w:t>
+      </w:r>
+      <w:proofErr w:type="spellEnd"/>
+      <w:r>
+        <w:t xml:space="preserve">', 59.99, 50, 1, -- </w:t>
+      </w:r>
+      <w:proofErr w:type="spellStart"/>
+      <w:r>
+        <w:t>id_categoria</w:t>
+      </w:r>
+      <w:proofErr w:type="spellEnd"/>
+      <w:r>
+        <w:t xml:space="preserve"> (</w:t>
+      </w:r>
+      <w:proofErr w:type="spellStart"/>
+      <w:r>
+        <w:t>Zapatillas</w:t>
+      </w:r>
+      <w:proofErr w:type="spellEnd"/>
+      <w:r>
+        <w:t xml:space="preserve">) 2, -- </w:t>
+      </w:r>
+      <w:proofErr w:type="spellStart"/>
+      <w:r>
+        <w:t>id_marca</w:t>
+      </w:r>
+      <w:proofErr w:type="spellEnd"/>
+      <w:r>
+        <w:t xml:space="preserve"> (</w:t>
+      </w:r>
+      <w:proofErr w:type="spellStart"/>
+      <w:r>
+        <w:t>Adidas</w:t>
+      </w:r>
+      <w:proofErr w:type="spellEnd"/>
+      <w:r>
+        <w:t>) '</w:t>
+      </w:r>
+      <w:proofErr w:type="spellStart"/>
+      <w:r>
+        <w:t>Amarillo</w:t>
+      </w:r>
+      <w:proofErr w:type="spellEnd"/>
+      <w:r>
+        <w:t>', '42', 'activo' );</w:t>
+      </w:r>
+    </w:p>
+    <w:p>
+      <w:pPr>
+        <w:ind w:left="-1276" w:right="-1419"/>
+      </w:pPr>
+    </w:p>
+    <w:p>
+      <w:pPr>
+        <w:ind w:left="-1276" w:right="-1419"/>
+      </w:pPr>
+      <w:r>
+        <w:t xml:space="preserve">-- </w:t>
+      </w:r>
+      <w:proofErr w:type="spellStart"/>
+      <w:r>
+        <w:t>Ejemplo</w:t>
+      </w:r>
+      <w:proofErr w:type="spellEnd"/>
+      <w:r>
+        <w:t xml:space="preserve"> de ruta para un </w:t>
+      </w:r>
+      <w:proofErr w:type="spellStart"/>
+      <w:r>
+        <w:t>producto</w:t>
+      </w:r>
+      <w:proofErr w:type="spellEnd"/>
+      <w:r>
+        <w:t xml:space="preserve"> Nike Air </w:t>
+      </w:r>
+      <w:proofErr w:type="spellStart"/>
+      <w:r>
+        <w:t>Force</w:t>
+      </w:r>
+      <w:proofErr w:type="spellEnd"/>
+      <w:r>
+        <w:t xml:space="preserve"> INSERT INTO </w:t>
+      </w:r>
+      <w:proofErr w:type="spellStart"/>
+      <w:r>
+        <w:t>Producto_Imagenes</w:t>
+      </w:r>
+      <w:proofErr w:type="spellEnd"/>
+      <w:r>
+        <w:t xml:space="preserve"> (</w:t>
+      </w:r>
+      <w:proofErr w:type="spellStart"/>
+      <w:r>
+        <w:t>id_producto</w:t>
+      </w:r>
+      <w:proofErr w:type="spellEnd"/>
+      <w:r>
+        <w:t xml:space="preserve">, </w:t>
+      </w:r>
+      <w:proofErr w:type="spellStart"/>
+      <w:r>
+        <w:t>url_imagen</w:t>
+      </w:r>
+      <w:proofErr w:type="spellEnd"/>
+      <w:r>
+        <w:t xml:space="preserve">, </w:t>
+      </w:r>
+      <w:proofErr w:type="spellStart"/>
+      <w:r>
+        <w:t>es_principal</w:t>
+      </w:r>
+      <w:proofErr w:type="spellEnd"/>
+      <w:r>
+        <w:t xml:space="preserve">, </w:t>
+      </w:r>
+      <w:proofErr w:type="spellStart"/>
+      <w:r>
+        <w:t>orden</w:t>
+      </w:r>
+      <w:proofErr w:type="spellEnd"/>
+      <w:r>
+        <w:t xml:space="preserve">) VALUES </w:t>
+      </w:r>
+    </w:p>
+    <w:p>
+      <w:pPr>
+        <w:ind w:left="-1276" w:right="-1419"/>
+      </w:pPr>
+      <w:r>
+        <w:t xml:space="preserve">(1, </w:t>
+      </w:r>
+      <w:r>
+        <w:t>'</w:t>
+      </w:r>
+      <w:proofErr w:type="spellStart"/>
+      <w:r>
+        <w:t>image</w:t>
+      </w:r>
+      <w:r>
+        <w:t>ne</w:t>
+      </w:r>
+      <w:r>
+        <w:t>s</w:t>
+      </w:r>
+      <w:proofErr w:type="spellEnd"/>
+      <w:r>
+        <w:t xml:space="preserve"> </w:t>
+      </w:r>
+      <w:r>
+        <w:t>/</w:t>
+      </w:r>
+      <w:proofErr w:type="spellStart"/>
+      <w:r>
+        <w:t>productos</w:t>
+      </w:r>
+      <w:proofErr w:type="spellEnd"/>
+      <w:r>
+        <w:t>/</w:t>
+      </w:r>
+      <w:proofErr w:type="spellStart"/>
+      <w:r>
+        <w:t>nike</w:t>
+      </w:r>
+      <w:proofErr w:type="spellEnd"/>
+      <w:r>
+        <w:t>/</w:t>
+      </w:r>
+      <w:proofErr w:type="spellStart"/>
+      <w:r>
+        <w:t>zapatillas</w:t>
+      </w:r>
+      <w:proofErr w:type="spellEnd"/>
+      <w:r>
+        <w:t>/air-force-1/principal.jpg', TRUE, 1),</w:t>
+      </w:r>
+    </w:p>
+    <w:p>
+      <w:pPr>
+        <w:ind w:left="-1276" w:right="-1419"/>
+      </w:pPr>
+      <w:r>
+        <w:t xml:space="preserve"> (1, </w:t>
+      </w:r>
+      <w:r>
+        <w:t>'</w:t>
+      </w:r>
+      <w:proofErr w:type="spellStart"/>
+      <w:r>
+        <w:t>image</w:t>
+      </w:r>
+      <w:r>
+        <w:t>ne</w:t>
+      </w:r>
+      <w:r>
+        <w:t>s</w:t>
+      </w:r>
+      <w:proofErr w:type="spellEnd"/>
+      <w:r>
+        <w:t xml:space="preserve"> </w:t>
+      </w:r>
+      <w:r>
+        <w:t>/</w:t>
+      </w:r>
+      <w:proofErr w:type="spellStart"/>
+      <w:r>
+        <w:t>productos</w:t>
+      </w:r>
+      <w:proofErr w:type="spellEnd"/>
+      <w:r>
+        <w:t>/</w:t>
+      </w:r>
+      <w:proofErr w:type="spellStart"/>
+      <w:r>
+        <w:t>nike</w:t>
+      </w:r>
+      <w:proofErr w:type="spellEnd"/>
+      <w:r>
+        <w:t>/</w:t>
+      </w:r>
+      <w:proofErr w:type="spellStart"/>
+      <w:r>
+        <w:t>zapatillas</w:t>
+      </w:r>
+      <w:proofErr w:type="spellEnd"/>
+      <w:r>
+        <w:t xml:space="preserve">/air-force-1/lateral.jpg', FALSE, 2), </w:t>
+      </w:r>
+    </w:p>
+    <w:p>
+      <w:pPr>
+        <w:ind w:left="-1276" w:right="-1419"/>
+        <w:rPr>
+          <w:u w:val="single"/>
+        </w:rPr>
+      </w:pPr>
+      <w:r>
+        <w:t>(1, '</w:t>
+      </w:r>
+      <w:proofErr w:type="spellStart"/>
+      <w:r>
+        <w:t>image</w:t>
+      </w:r>
+      <w:r>
+        <w:t>ne</w:t>
+      </w:r>
+      <w:r>
+        <w:t>s</w:t>
+      </w:r>
+      <w:proofErr w:type="spellEnd"/>
+      <w:r>
+        <w:t>/</w:t>
+      </w:r>
+      <w:proofErr w:type="spellStart"/>
+      <w:r>
+        <w:t>productos</w:t>
+      </w:r>
+      <w:proofErr w:type="spellEnd"/>
+      <w:r>
+        <w:t>/</w:t>
+      </w:r>
+      <w:proofErr w:type="spellStart"/>
+      <w:r>
+        <w:t>nike</w:t>
+      </w:r>
+      <w:proofErr w:type="spellEnd"/>
+      <w:r>
+        <w:t>/</w:t>
+      </w:r>
+      <w:proofErr w:type="spellStart"/>
+      <w:r>
+        <w:t>zapatillas</w:t>
+      </w:r>
+      <w:proofErr w:type="spellEnd"/>
+      <w:r>
+        <w:t>/air-force-1/trasera.jpg', FALSE, 3);</w:t>
+      </w:r>
+    </w:p>
+    <w:p>
+      <w:pPr>
+        <w:ind w:left="-1276" w:right="-1419"/>
+      </w:pPr>
+      <w:r>
+        <w:t xml:space="preserve"> -- Para los logos de las </w:t>
+      </w:r>
+      <w:proofErr w:type="spellStart"/>
+      <w:r>
+        <w:t>marcas</w:t>
+      </w:r>
+      <w:proofErr w:type="spellEnd"/>
+      <w:r>
+        <w:t xml:space="preserve"> UPDATE Marca SET </w:t>
+      </w:r>
+      <w:proofErr w:type="spellStart"/>
+      <w:r>
+        <w:t>logo_url</w:t>
+      </w:r>
+      <w:proofErr w:type="spellEnd"/>
+      <w:r>
+        <w:t xml:space="preserve"> = '</w:t>
+      </w:r>
+      <w:proofErr w:type="spellStart"/>
+      <w:r>
+        <w:t>images</w:t>
+      </w:r>
+      <w:proofErr w:type="spellEnd"/>
+      <w:r>
+        <w:t>/</w:t>
+      </w:r>
+      <w:proofErr w:type="spellStart"/>
+      <w:r>
+        <w:t>marcas</w:t>
+      </w:r>
+      <w:proofErr w:type="spellEnd"/>
+      <w:r>
+        <w:t xml:space="preserve">/nike-logo.png' WHERE </w:t>
+      </w:r>
+      <w:proofErr w:type="spellStart"/>
+      <w:r>
+        <w:t>nombre_marca</w:t>
+      </w:r>
+      <w:proofErr w:type="spellEnd"/>
+      <w:r>
+        <w:t xml:space="preserve"> = 'Nike';</w:t>
+      </w:r>
+    </w:p>
+    <w:p>
+      <w:pPr>
+        <w:ind w:left="-1276" w:right="-1419"/>
+      </w:pPr>
+      <w:r>
+        <w:t xml:space="preserve">-- Para el </w:t>
+      </w:r>
+      <w:proofErr w:type="spellStart"/>
+      <w:r>
+        <w:t>producto</w:t>
+      </w:r>
+      <w:proofErr w:type="spellEnd"/>
+      <w:r>
+        <w:t xml:space="preserve"> 2 INSERT INTO </w:t>
+      </w:r>
+      <w:proofErr w:type="spellStart"/>
+      <w:r>
+        <w:t>Producto_Imagenes</w:t>
+      </w:r>
+      <w:proofErr w:type="spellEnd"/>
+      <w:r>
+        <w:t xml:space="preserve"> (</w:t>
+      </w:r>
+      <w:proofErr w:type="spellStart"/>
+      <w:r>
+        <w:t>id_producto</w:t>
+      </w:r>
+      <w:proofErr w:type="spellEnd"/>
+      <w:r>
+        <w:t xml:space="preserve">, </w:t>
+      </w:r>
+      <w:proofErr w:type="spellStart"/>
+      <w:r>
+        <w:t>url_imagen</w:t>
+      </w:r>
+      <w:proofErr w:type="spellEnd"/>
+      <w:r>
+        <w:t xml:space="preserve">, </w:t>
+      </w:r>
+      <w:proofErr w:type="spellStart"/>
+      <w:r>
+        <w:t>es_principal</w:t>
+      </w:r>
+      <w:proofErr w:type="spellEnd"/>
+      <w:r>
+        <w:t xml:space="preserve">, </w:t>
+      </w:r>
+      <w:proofErr w:type="spellStart"/>
+      <w:r>
+        <w:t>orden</w:t>
+      </w:r>
+      <w:proofErr w:type="spellEnd"/>
+      <w:r>
+        <w:t xml:space="preserve">) SELECT 2, -- </w:t>
+      </w:r>
+      <w:proofErr w:type="spellStart"/>
+      <w:r>
+        <w:t>id_producto</w:t>
+      </w:r>
+      <w:proofErr w:type="spellEnd"/>
+      <w:r>
+        <w:t xml:space="preserve"> </w:t>
+      </w:r>
+      <w:proofErr w:type="spellStart"/>
+      <w:r>
+        <w:t>cambiado</w:t>
+      </w:r>
+      <w:proofErr w:type="spellEnd"/>
+      <w:r>
+        <w:t xml:space="preserve"> a 2 '</w:t>
+      </w:r>
+      <w:proofErr w:type="spellStart"/>
+      <w:r>
+        <w:t>images</w:t>
+      </w:r>
+      <w:proofErr w:type="spellEnd"/>
+      <w:r>
+        <w:t>/</w:t>
+      </w:r>
+      <w:proofErr w:type="spellStart"/>
+      <w:r>
+        <w:t>productos</w:t>
+      </w:r>
+      <w:proofErr w:type="spellEnd"/>
+      <w:r>
+        <w:t>/</w:t>
+      </w:r>
+      <w:proofErr w:type="spellStart"/>
+      <w:r>
+        <w:t>adidas</w:t>
+      </w:r>
+      <w:proofErr w:type="spellEnd"/>
+      <w:r>
+        <w:t>/</w:t>
+      </w:r>
+      <w:proofErr w:type="spellStart"/>
+      <w:r>
+        <w:t>zapatillas</w:t>
+      </w:r>
+      <w:proofErr w:type="spellEnd"/>
+      <w:r>
+        <w:t xml:space="preserve">/campus-grises/1.jpg', -- ruta </w:t>
+      </w:r>
+      <w:proofErr w:type="spellStart"/>
+      <w:r>
+        <w:t>actualizada</w:t>
+      </w:r>
+      <w:proofErr w:type="spellEnd"/>
+      <w:r>
+        <w:t xml:space="preserve"> para el </w:t>
+      </w:r>
+      <w:proofErr w:type="spellStart"/>
+      <w:r>
+        <w:t>nuevo</w:t>
+      </w:r>
+      <w:proofErr w:type="spellEnd"/>
+      <w:r>
+        <w:t xml:space="preserve"> </w:t>
+      </w:r>
+      <w:proofErr w:type="spellStart"/>
+      <w:r>
+        <w:t>producto</w:t>
+      </w:r>
+      <w:proofErr w:type="spellEnd"/>
+      <w:r>
+        <w:t xml:space="preserve"> TRUE, 1 WHERE EXISTS ( SELECT 1 FROM </w:t>
+      </w:r>
+      <w:proofErr w:type="spellStart"/>
+      <w:r>
+        <w:t>Producto</w:t>
+      </w:r>
+      <w:proofErr w:type="spellEnd"/>
+      <w:r>
+        <w:t xml:space="preserve"> WHERE </w:t>
+      </w:r>
+      <w:proofErr w:type="spellStart"/>
+      <w:r>
+        <w:t>id_producto</w:t>
+      </w:r>
+      <w:proofErr w:type="spellEnd"/>
+      <w:r>
+        <w:t xml:space="preserve"> = 2 -- </w:t>
+      </w:r>
+      <w:proofErr w:type="spellStart"/>
+      <w:r>
+        <w:t>también</w:t>
+      </w:r>
+      <w:proofErr w:type="spellEnd"/>
+      <w:r>
+        <w:t xml:space="preserve"> </w:t>
+      </w:r>
+      <w:proofErr w:type="spellStart"/>
+      <w:r>
+        <w:t>cambiado</w:t>
+      </w:r>
+      <w:proofErr w:type="spellEnd"/>
+      <w:r>
+        <w:t xml:space="preserve"> a 2 ); -- Verificar que se guardó SELECT </w:t>
+      </w:r>
+      <w:proofErr w:type="spellStart"/>
+      <w:r>
+        <w:t>url_imagen</w:t>
+      </w:r>
+      <w:proofErr w:type="spellEnd"/>
+      <w:r>
+        <w:t xml:space="preserve"> FROM </w:t>
+      </w:r>
+      <w:proofErr w:type="spellStart"/>
+      <w:r>
+        <w:t>Producto_Imagenes</w:t>
+      </w:r>
+      <w:proofErr w:type="spellEnd"/>
+      <w:r>
+        <w:t xml:space="preserve"> WHERE </w:t>
+      </w:r>
+      <w:proofErr w:type="spellStart"/>
+      <w:r>
+        <w:t>id_producto</w:t>
+      </w:r>
+      <w:proofErr w:type="spellEnd"/>
+      <w:r>
+        <w:t xml:space="preserve"> = 2;</w:t>
+      </w:r>
+    </w:p>
+    <w:p>
+      <w:pPr>
+        <w:ind w:left="-1276" w:right="-1419"/>
+      </w:pPr>
+      <w:r>
+        <w:lastRenderedPageBreak/>
+        <w:drawing>
+          <wp:inline distT="0" distB="0" distL="0" distR="0" wp14:anchorId="45C65B4C" wp14:editId="75B0AB94">
+            <wp:extent cx="5400040" cy="3273425"/>
+            <wp:effectExtent l="0" t="0" r="0" b="3175"/>
+            <wp:docPr id="1603205622" name="Imagen 1"/>
+            <wp:cNvGraphicFramePr>
+              <a:graphicFrameLocks xmlns:a="http://schemas.openxmlformats.org/drawingml/2006/main" noChangeAspect="1"/>
+            </wp:cNvGraphicFramePr>
+            <a:graphic xmlns:a="http://schemas.openxmlformats.org/drawingml/2006/main">
+              <a:graphicData uri="http://schemas.openxmlformats.org/drawingml/2006/picture">
+                <pic:pic xmlns:pic="http://schemas.openxmlformats.org/drawingml/2006/picture">
+                  <pic:nvPicPr>
+                    <pic:cNvPr id="1603205622" name=""/>
+                    <pic:cNvPicPr/>
+                  </pic:nvPicPr>
+                  <pic:blipFill>
+                    <a:blip r:embed="rId5"/>
+                    <a:stretch>
+                      <a:fillRect/>
+                    </a:stretch>
+                  </pic:blipFill>
+                  <pic:spPr>
+                    <a:xfrm>
+                      <a:off x="0" y="0"/>
+                      <a:ext cx="5400040" cy="3273425"/>
+                    </a:xfrm>
+                    <a:prstGeom prst="rect">
+                      <a:avLst/>
+                    </a:prstGeom>
+                  </pic:spPr>
+                </pic:pic>
+              </a:graphicData>
+            </a:graphic>
+          </wp:inline>
+        </w:drawing>
+      </w:r>
+    </w:p>
+    <w:p>
+      <w:pPr>
+        <w:ind w:left="-1276" w:right="-1419"/>
+      </w:pPr>
+      <w:r>
+        <w:lastRenderedPageBreak/>
+        <w:drawing>
+          <wp:inline distT="0" distB="0" distL="0" distR="0" wp14:anchorId="74885CCF" wp14:editId="2E5D644A">
+            <wp:extent cx="2600688" cy="6115904"/>
+            <wp:effectExtent l="0" t="0" r="9525" b="0"/>
+            <wp:docPr id="2146151760" name="Imagen 1"/>
+            <wp:cNvGraphicFramePr>
+              <a:graphicFrameLocks xmlns:a="http://schemas.openxmlformats.org/drawingml/2006/main" noChangeAspect="1"/>
+            </wp:cNvGraphicFramePr>
+            <a:graphic xmlns:a="http://schemas.openxmlformats.org/drawingml/2006/main">
+              <a:graphicData uri="http://schemas.openxmlformats.org/drawingml/2006/picture">
+                <pic:pic xmlns:pic="http://schemas.openxmlformats.org/drawingml/2006/picture">
+                  <pic:nvPicPr>
+                    <pic:cNvPr id="2146151760" name=""/>
+                    <pic:cNvPicPr/>
+                  </pic:nvPicPr>
+                  <pic:blipFill>
+                    <a:blip r:embed="rId6"/>
+                    <a:stretch>
+                      <a:fillRect/>
+                    </a:stretch>
+                  </pic:blipFill>
+                  <pic:spPr>
+                    <a:xfrm>
+                      <a:off x="0" y="0"/>
+                      <a:ext cx="2600688" cy="6115904"/>
+                    </a:xfrm>
+                    <a:prstGeom prst="rect">
+                      <a:avLst/>
+                    </a:prstGeom>
+                  </pic:spPr>
+                </pic:pic>
+              </a:graphicData>
+            </a:graphic>
+          </wp:inline>
+        </w:drawing>
+      </w:r>
+    </w:p>
+    <w:p>
+      <w:pPr>
+        <w:ind w:left="-1276" w:right="-1419"/>
+      </w:pPr>
+      <w:r>
+        <w:t>1.</w:t>
+      </w:r>
+    </w:p>
+    <w:p>
+      <w:pPr>
+        <w:ind w:left="-1276" w:right="-1419"/>
+      </w:pPr>
+      <w:r>
+        <w:t xml:space="preserve">INSERT INTO </w:t>
+      </w:r>
+      <w:proofErr w:type="spellStart"/>
+      <w:r>
+        <w:t>Producto</w:t>
+      </w:r>
+      <w:proofErr w:type="spellEnd"/>
+      <w:r>
+        <w:t xml:space="preserve"> ( </w:t>
+      </w:r>
+      <w:proofErr w:type="spellStart"/>
+      <w:r>
+        <w:t>nombre_producto</w:t>
+      </w:r>
+      <w:proofErr w:type="spellEnd"/>
+      <w:r>
+        <w:t xml:space="preserve">, </w:t>
+      </w:r>
+      <w:proofErr w:type="spellStart"/>
+      <w:r>
+        <w:t>descripcion</w:t>
+      </w:r>
+      <w:proofErr w:type="spellEnd"/>
+      <w:r>
+        <w:t xml:space="preserve">, </w:t>
+      </w:r>
+      <w:proofErr w:type="spellStart"/>
+      <w:r>
+        <w:t>precio</w:t>
+      </w:r>
+      <w:proofErr w:type="spellEnd"/>
+      <w:r>
+        <w:t xml:space="preserve">, </w:t>
+      </w:r>
+      <w:proofErr w:type="spellStart"/>
+      <w:r>
+        <w:t>stock</w:t>
+      </w:r>
+      <w:proofErr w:type="spellEnd"/>
+      <w:r>
+        <w:t xml:space="preserve">, </w:t>
+      </w:r>
+      <w:proofErr w:type="spellStart"/>
+      <w:r>
+        <w:t>id_categoria</w:t>
+      </w:r>
+      <w:proofErr w:type="spellEnd"/>
+      <w:r>
+        <w:t xml:space="preserve">, </w:t>
+      </w:r>
+      <w:proofErr w:type="spellStart"/>
+      <w:r>
+        <w:t>id_marca</w:t>
+      </w:r>
+      <w:proofErr w:type="spellEnd"/>
+      <w:r>
+        <w:t xml:space="preserve">, color, talla, </w:t>
+      </w:r>
+      <w:proofErr w:type="spellStart"/>
+      <w:r>
+        <w:t>estado</w:t>
+      </w:r>
+      <w:proofErr w:type="spellEnd"/>
+      <w:r>
+        <w:t xml:space="preserve"> ) VALUES ( '</w:t>
+      </w:r>
+      <w:proofErr w:type="spellStart"/>
+      <w:r>
+        <w:t>Adidas</w:t>
+      </w:r>
+      <w:proofErr w:type="spellEnd"/>
+      <w:r>
+        <w:t xml:space="preserve"> Campus Grises', '</w:t>
+      </w:r>
+      <w:proofErr w:type="spellStart"/>
+      <w:r>
+        <w:t>Zapatillas</w:t>
+      </w:r>
+      <w:proofErr w:type="spellEnd"/>
+      <w:r>
+        <w:t xml:space="preserve"> </w:t>
+      </w:r>
+      <w:proofErr w:type="spellStart"/>
+      <w:r>
+        <w:t>deportivas</w:t>
+      </w:r>
+      <w:proofErr w:type="spellEnd"/>
+      <w:r>
+        <w:t xml:space="preserve"> </w:t>
+      </w:r>
+      <w:proofErr w:type="spellStart"/>
+      <w:r>
+        <w:t>Adidas</w:t>
+      </w:r>
+      <w:proofErr w:type="spellEnd"/>
+      <w:r>
+        <w:t xml:space="preserve"> Campus en color gris, </w:t>
+      </w:r>
+      <w:proofErr w:type="spellStart"/>
+      <w:r>
+        <w:t>diseño</w:t>
+      </w:r>
+      <w:proofErr w:type="spellEnd"/>
+      <w:r>
+        <w:t xml:space="preserve"> </w:t>
+      </w:r>
+      <w:proofErr w:type="spellStart"/>
+      <w:r>
+        <w:t>clásico</w:t>
+      </w:r>
+      <w:proofErr w:type="spellEnd"/>
+      <w:r>
+        <w:t xml:space="preserve"> y </w:t>
+      </w:r>
+      <w:proofErr w:type="spellStart"/>
+      <w:r>
+        <w:t>versátil</w:t>
+      </w:r>
+      <w:proofErr w:type="spellEnd"/>
+      <w:r>
+        <w:t xml:space="preserve"> </w:t>
+      </w:r>
+      <w:proofErr w:type="spellStart"/>
+      <w:r>
+        <w:t>perfecto</w:t>
+      </w:r>
+      <w:proofErr w:type="spellEnd"/>
+      <w:r>
+        <w:t xml:space="preserve"> para </w:t>
+      </w:r>
+      <w:proofErr w:type="spellStart"/>
+      <w:r>
+        <w:t>cualquier</w:t>
+      </w:r>
+      <w:proofErr w:type="spellEnd"/>
+      <w:r>
+        <w:t xml:space="preserve"> </w:t>
+      </w:r>
+      <w:proofErr w:type="spellStart"/>
+      <w:r>
+        <w:t>ocasión</w:t>
+      </w:r>
+      <w:proofErr w:type="spellEnd"/>
+      <w:r>
+        <w:t xml:space="preserve">', 59.99, 50, 1, -- </w:t>
+      </w:r>
+      <w:proofErr w:type="spellStart"/>
+      <w:r>
+        <w:t>id_categoria</w:t>
+      </w:r>
+      <w:proofErr w:type="spellEnd"/>
+      <w:r>
+        <w:t xml:space="preserve"> (</w:t>
+      </w:r>
+      <w:proofErr w:type="spellStart"/>
+      <w:r>
+        <w:t>Zapatillas</w:t>
+      </w:r>
+      <w:proofErr w:type="spellEnd"/>
+      <w:r>
+        <w:t xml:space="preserve">) 2, -- </w:t>
+      </w:r>
+      <w:proofErr w:type="spellStart"/>
+      <w:r>
+        <w:t>id_marca</w:t>
+      </w:r>
+      <w:proofErr w:type="spellEnd"/>
+      <w:r>
+        <w:t xml:space="preserve"> (</w:t>
+      </w:r>
+      <w:proofErr w:type="spellStart"/>
+      <w:r>
+        <w:t>Adidas</w:t>
+      </w:r>
+      <w:proofErr w:type="spellEnd"/>
+      <w:r>
+        <w:t>) 'Gris', '42', 'activo' );</w:t>
+      </w:r>
+    </w:p>
+    <w:p>
+      <w:pPr>
+        <w:ind w:left="-1276" w:right="-1419"/>
+      </w:pPr>
+      <w:r>
+        <w:t>2.</w:t>
+      </w:r>
+    </w:p>
+    <w:p>
+      <w:pPr>
+        <w:ind w:left="-1276" w:right="-1419"/>
+      </w:pPr>
+      <w:r>
+        <w:t xml:space="preserve">-- Primera </w:t>
+      </w:r>
+      <w:proofErr w:type="spellStart"/>
+      <w:r>
+        <w:t>imagen</w:t>
+      </w:r>
+      <w:proofErr w:type="spellEnd"/>
+      <w:r>
+        <w:t xml:space="preserve"> (principal)</w:t>
+      </w:r>
+    </w:p>
+    <w:p>
+      <w:pPr>
+        <w:ind w:left="-1276" w:right="-1419"/>
+      </w:pPr>
+    </w:p>
+    <w:p>
+      <w:pPr>
+        <w:ind w:left="-1276" w:right="-1419"/>
+      </w:pPr>
+      <w:r>
+        <w:t xml:space="preserve">INSERT INTO </w:t>
+      </w:r>
+      <w:proofErr w:type="spellStart"/>
+      <w:r>
+        <w:t>Producto_Imagenes</w:t>
+      </w:r>
+      <w:proofErr w:type="spellEnd"/>
+      <w:r>
+        <w:t xml:space="preserve"> (</w:t>
+      </w:r>
+      <w:proofErr w:type="spellStart"/>
+      <w:r>
+        <w:t>id_producto</w:t>
+      </w:r>
+      <w:proofErr w:type="spellEnd"/>
+      <w:r>
+        <w:t xml:space="preserve">, </w:t>
+      </w:r>
+      <w:proofErr w:type="spellStart"/>
+      <w:r>
+        <w:t>url_imagen</w:t>
+      </w:r>
+      <w:proofErr w:type="spellEnd"/>
+      <w:r>
+        <w:t xml:space="preserve">, </w:t>
+      </w:r>
+      <w:proofErr w:type="spellStart"/>
+      <w:r>
+        <w:t>es_principal</w:t>
+      </w:r>
+      <w:proofErr w:type="spellEnd"/>
+      <w:r>
+        <w:t xml:space="preserve">, </w:t>
+      </w:r>
+      <w:proofErr w:type="spellStart"/>
+      <w:r>
+        <w:t>orden</w:t>
+      </w:r>
+      <w:proofErr w:type="spellEnd"/>
+      <w:r>
+        <w:t>)</w:t>
+      </w:r>
+    </w:p>
+    <w:p>
+      <w:pPr>
+        <w:ind w:left="-1276" w:right="-1419"/>
+      </w:pPr>
+      <w:r>
+        <w:t xml:space="preserve">SELECT </w:t>
+      </w:r>
+    </w:p>
+    <w:p>
+      <w:pPr>
+        <w:ind w:left="-1276" w:right="-1419"/>
+      </w:pPr>
+      <w:r>
+        <w:t xml:space="preserve">    3,</w:t>
+      </w:r>
+    </w:p>
+    <w:p>
+      <w:pPr>
+        <w:ind w:left="-1276" w:right="-1419"/>
+      </w:pPr>
+      <w:r>
+        <w:t xml:space="preserve">    '</w:t>
+      </w:r>
+      <w:proofErr w:type="spellStart"/>
+      <w:r>
+        <w:t>imagenes</w:t>
+      </w:r>
+      <w:proofErr w:type="spellEnd"/>
+      <w:r>
+        <w:t>/</w:t>
+      </w:r>
+      <w:proofErr w:type="spellStart"/>
+      <w:r>
+        <w:t>productos</w:t>
+      </w:r>
+      <w:proofErr w:type="spellEnd"/>
+      <w:r>
+        <w:t>/</w:t>
+      </w:r>
+      <w:proofErr w:type="spellStart"/>
+      <w:r>
+        <w:t>adidas</w:t>
+      </w:r>
+      <w:proofErr w:type="spellEnd"/>
+      <w:r>
+        <w:t>/</w:t>
+      </w:r>
+      <w:proofErr w:type="spellStart"/>
+      <w:r>
+        <w:t>zapatillas</w:t>
+      </w:r>
+      <w:proofErr w:type="spellEnd"/>
+      <w:r>
+        <w:t>/campus-grises/1.png',</w:t>
+      </w:r>
+    </w:p>
+    <w:p>
+      <w:pPr>
+        <w:ind w:left="-1276" w:right="-1419"/>
+      </w:pPr>
+      <w:r>
+        <w:lastRenderedPageBreak/>
+        <w:t xml:space="preserve">    TRUE,</w:t>
+      </w:r>
+    </w:p>
+    <w:p>
+      <w:pPr>
+        <w:ind w:left="-1276" w:right="-1419"/>
+      </w:pPr>
+      <w:r>
+        <w:t xml:space="preserve">    1</w:t>
+      </w:r>
+    </w:p>
+    <w:p>
+      <w:pPr>
+        <w:ind w:left="-1276" w:right="-1419"/>
+      </w:pPr>
+      <w:r>
+        <w:t>WHERE EXISTS (</w:t>
+      </w:r>
+    </w:p>
+    <w:p>
+      <w:pPr>
+        <w:ind w:left="-1276" w:right="-1419"/>
+      </w:pPr>
+      <w:r>
+        <w:t xml:space="preserve">    SELECT 1 </w:t>
+      </w:r>
+    </w:p>
+    <w:p>
+      <w:pPr>
+        <w:ind w:left="-1276" w:right="-1419"/>
+      </w:pPr>
+      <w:r>
+        <w:t xml:space="preserve">    FROM </w:t>
+      </w:r>
+      <w:proofErr w:type="spellStart"/>
+      <w:r>
+        <w:t>Producto</w:t>
+      </w:r>
+      <w:proofErr w:type="spellEnd"/>
+      <w:r>
+        <w:t xml:space="preserve"> </w:t>
+      </w:r>
+    </w:p>
+    <w:p>
+      <w:pPr>
+        <w:ind w:left="-1276" w:right="-1419"/>
+      </w:pPr>
+      <w:r>
+        <w:t xml:space="preserve">    WHERE </w:t>
+      </w:r>
+      <w:proofErr w:type="spellStart"/>
+      <w:r>
+        <w:t>id_producto</w:t>
+      </w:r>
+      <w:proofErr w:type="spellEnd"/>
+      <w:r>
+        <w:t xml:space="preserve"> = 3</w:t>
+      </w:r>
+    </w:p>
+    <w:p>
+      <w:pPr>
+        <w:ind w:left="-1276" w:right="-1419"/>
+      </w:pPr>
+      <w:r>
+        <w:t>);</w:t>
+      </w:r>
+    </w:p>
+    <w:p>
+      <w:pPr>
+        <w:ind w:left="-1276" w:right="-1419"/>
+      </w:pPr>
+    </w:p>
+    <w:p>
+      <w:pPr>
+        <w:ind w:left="-1276" w:right="-1419"/>
+      </w:pPr>
+      <w:r>
+        <w:t xml:space="preserve">-- </w:t>
+      </w:r>
+      <w:proofErr w:type="spellStart"/>
+      <w:r>
+        <w:t>Segunda</w:t>
+      </w:r>
+      <w:proofErr w:type="spellEnd"/>
+      <w:r>
+        <w:t xml:space="preserve"> </w:t>
+      </w:r>
+      <w:proofErr w:type="spellStart"/>
+      <w:r>
+        <w:t>imagen</w:t>
+      </w:r>
+      <w:proofErr w:type="spellEnd"/>
+    </w:p>
+    <w:p>
+      <w:pPr>
+        <w:ind w:left="-1276" w:right="-1419"/>
+      </w:pPr>
+      <w:r>
+        <w:t xml:space="preserve">INSERT INTO </w:t>
+      </w:r>
+      <w:proofErr w:type="spellStart"/>
+      <w:r>
+        <w:t>Producto_Imagenes</w:t>
+      </w:r>
+      <w:proofErr w:type="spellEnd"/>
+      <w:r>
+        <w:t xml:space="preserve"> (</w:t>
+      </w:r>
+      <w:proofErr w:type="spellStart"/>
+      <w:r>
+        <w:t>id_producto</w:t>
+      </w:r>
+      <w:proofErr w:type="spellEnd"/>
+      <w:r>
+        <w:t xml:space="preserve">, </w:t>
+      </w:r>
+      <w:proofErr w:type="spellStart"/>
+      <w:r>
+        <w:t>url_imagen</w:t>
+      </w:r>
+      <w:proofErr w:type="spellEnd"/>
+      <w:r>
+        <w:t xml:space="preserve">, </w:t>
+      </w:r>
+      <w:proofErr w:type="spellStart"/>
+      <w:r>
+        <w:t>es_principal</w:t>
+      </w:r>
+      <w:proofErr w:type="spellEnd"/>
+      <w:r>
+        <w:t xml:space="preserve">, </w:t>
+      </w:r>
+      <w:proofErr w:type="spellStart"/>
+      <w:r>
+        <w:t>orden</w:t>
+      </w:r>
+      <w:proofErr w:type="spellEnd"/>
+      <w:r>
+        <w:t>)</w:t>
+      </w:r>
+    </w:p>
+    <w:p>
+      <w:pPr>
+        <w:ind w:left="-1276" w:right="-1419"/>
+      </w:pPr>
+      <w:r>
+        <w:t xml:space="preserve">SELECT </w:t>
+      </w:r>
+    </w:p>
+    <w:p>
+      <w:pPr>
+        <w:ind w:left="-1276" w:right="-1419"/>
+      </w:pPr>
+      <w:r>
+        <w:t xml:space="preserve">    3,</w:t>
+      </w:r>
+    </w:p>
+    <w:p>
+      <w:pPr>
+        <w:ind w:left="-1276" w:right="-1419"/>
+      </w:pPr>
+      <w:r>
+        <w:t xml:space="preserve">    '</w:t>
+      </w:r>
+      <w:proofErr w:type="spellStart"/>
+      <w:r>
+        <w:t>imagenes</w:t>
+      </w:r>
+      <w:proofErr w:type="spellEnd"/>
+      <w:r>
+        <w:t>/</w:t>
+      </w:r>
+      <w:proofErr w:type="spellStart"/>
+      <w:r>
+        <w:t>productos</w:t>
+      </w:r>
+      <w:proofErr w:type="spellEnd"/>
+      <w:r>
+        <w:t>/</w:t>
+      </w:r>
+      <w:proofErr w:type="spellStart"/>
+      <w:r>
+        <w:t>adidas</w:t>
+      </w:r>
+      <w:proofErr w:type="spellEnd"/>
+      <w:r>
+        <w:t>/</w:t>
+      </w:r>
+      <w:proofErr w:type="spellStart"/>
+      <w:r>
+        <w:t>zapatillas</w:t>
+      </w:r>
+      <w:proofErr w:type="spellEnd"/>
+      <w:r>
+        <w:t>/campus-grises/2.png',</w:t>
+      </w:r>
+    </w:p>
+    <w:p>
+      <w:pPr>
+        <w:ind w:left="-1276" w:right="-1419"/>
+      </w:pPr>
+      <w:r>
+        <w:t xml:space="preserve">    FALSE,</w:t>
+      </w:r>
+    </w:p>
+    <w:p>
+      <w:pPr>
+        <w:ind w:left="-1276" w:right="-1419"/>
+      </w:pPr>
+      <w:r>
+        <w:t xml:space="preserve">    2</w:t>
+      </w:r>
+    </w:p>
+    <w:p>
+      <w:pPr>
+        <w:ind w:left="-1276" w:right="-1419"/>
+      </w:pPr>
+      <w:r>
+        <w:t>WHERE EXISTS (</w:t>
+      </w:r>
+    </w:p>
+    <w:p>
+      <w:pPr>
+        <w:ind w:left="-1276" w:right="-1419"/>
+      </w:pPr>
+      <w:r>
+        <w:t xml:space="preserve">    SELECT 1 </w:t>
+      </w:r>
+    </w:p>
+    <w:p>
+      <w:pPr>
+        <w:ind w:left="-1276" w:right="-1419"/>
+      </w:pPr>
+      <w:r>
+        <w:t xml:space="preserve">    FROM </w:t>
+      </w:r>
+      <w:proofErr w:type="spellStart"/>
+      <w:r>
+        <w:t>Producto</w:t>
+      </w:r>
+      <w:proofErr w:type="spellEnd"/>
+      <w:r>
+        <w:t xml:space="preserve"> </w:t>
+      </w:r>
+    </w:p>
+    <w:p>
+      <w:pPr>
+        <w:ind w:left="-1276" w:right="-1419"/>
+      </w:pPr>
+      <w:r>
+        <w:t xml:space="preserve">    WHERE </w:t>
+      </w:r>
+      <w:proofErr w:type="spellStart"/>
+      <w:r>
+        <w:t>id_producto</w:t>
+      </w:r>
+      <w:proofErr w:type="spellEnd"/>
+      <w:r>
+        <w:t xml:space="preserve"> = 3</w:t>
+      </w:r>
+    </w:p>
+    <w:p>
+      <w:pPr>
+        <w:ind w:left="-1276" w:right="-1419"/>
+      </w:pPr>
+      <w:r>
+        <w:t>);</w:t>
+      </w:r>
+    </w:p>
+    <w:p>
+      <w:pPr>
+        <w:ind w:left="-1276" w:right="-1419"/>
+      </w:pPr>
+    </w:p>
+    <w:p>
+      <w:pPr>
+        <w:ind w:left="-1276" w:right="-1419"/>
+      </w:pPr>
+      <w:r>
+        <w:t xml:space="preserve">-- Tercera </w:t>
+      </w:r>
+      <w:proofErr w:type="spellStart"/>
+      <w:r>
+        <w:t>imagen</w:t>
+      </w:r>
+      <w:proofErr w:type="spellEnd"/>
+    </w:p>
+    <w:p>
+      <w:pPr>
+        <w:ind w:left="-1276" w:right="-1419"/>
+      </w:pPr>
+      <w:r>
+        <w:t xml:space="preserve">INSERT INTO </w:t>
+      </w:r>
+      <w:proofErr w:type="spellStart"/>
+      <w:r>
+        <w:t>Producto_Imagenes</w:t>
+      </w:r>
+      <w:proofErr w:type="spellEnd"/>
+      <w:r>
+        <w:t xml:space="preserve"> (</w:t>
+      </w:r>
+      <w:proofErr w:type="spellStart"/>
+      <w:r>
+        <w:t>id_producto</w:t>
+      </w:r>
+      <w:proofErr w:type="spellEnd"/>
+      <w:r>
+        <w:t xml:space="preserve">, </w:t>
+      </w:r>
+      <w:proofErr w:type="spellStart"/>
+      <w:r>
+        <w:t>url_imagen</w:t>
+      </w:r>
+      <w:proofErr w:type="spellEnd"/>
+      <w:r>
+        <w:t xml:space="preserve">, </w:t>
+      </w:r>
+      <w:proofErr w:type="spellStart"/>
+      <w:r>
+        <w:t>es_principal</w:t>
+      </w:r>
+      <w:proofErr w:type="spellEnd"/>
+      <w:r>
+        <w:t xml:space="preserve">, </w:t>
+      </w:r>
+      <w:proofErr w:type="spellStart"/>
+      <w:r>
+        <w:t>orden</w:t>
+      </w:r>
+      <w:proofErr w:type="spellEnd"/>
+      <w:r>
+        <w:t>)</w:t>
+      </w:r>
+    </w:p>
+    <w:p>
+      <w:pPr>
+        <w:ind w:left="-1276" w:right="-1419"/>
+      </w:pPr>
+      <w:r>
+        <w:t xml:space="preserve">SELECT </w:t>
+      </w:r>
+    </w:p>
+    <w:p>
+      <w:pPr>
+        <w:ind w:left="-1276" w:right="-1419"/>
+      </w:pPr>
+      <w:r>
+        <w:t xml:space="preserve">    3,</w:t>
+      </w:r>
+    </w:p>
+    <w:p>
+      <w:pPr>
+        <w:ind w:left="-1276" w:right="-1419"/>
+      </w:pPr>
+      <w:r>
+        <w:t xml:space="preserve">    '</w:t>
+      </w:r>
+      <w:proofErr w:type="spellStart"/>
+      <w:r>
+        <w:t>imagenes</w:t>
+      </w:r>
+      <w:proofErr w:type="spellEnd"/>
+      <w:r>
+        <w:t>/</w:t>
+      </w:r>
+      <w:proofErr w:type="spellStart"/>
+      <w:r>
+        <w:t>productos</w:t>
+      </w:r>
+      <w:proofErr w:type="spellEnd"/>
+      <w:r>
+        <w:t>/</w:t>
+      </w:r>
+      <w:proofErr w:type="spellStart"/>
+      <w:r>
+        <w:t>adidas</w:t>
+      </w:r>
+      <w:proofErr w:type="spellEnd"/>
+      <w:r>
+        <w:t>/</w:t>
+      </w:r>
+      <w:proofErr w:type="spellStart"/>
+      <w:r>
+        <w:t>zapatillas</w:t>
+      </w:r>
+      <w:proofErr w:type="spellEnd"/>
+      <w:r>
+        <w:t>/campus-grises/3.png',</w:t>
+      </w:r>
+    </w:p>
+    <w:p>
+      <w:pPr>
+        <w:ind w:left="-1276" w:right="-1419"/>
+      </w:pPr>
+      <w:r>
+        <w:t xml:space="preserve">    FALSE,</w:t>
+      </w:r>
+    </w:p>
+    <w:p>
+      <w:pPr>
+        <w:ind w:left="-1276" w:right="-1419"/>
+      </w:pPr>
+      <w:r>
+        <w:t xml:space="preserve">    3</w:t>
+      </w:r>
+    </w:p>
+    <w:p>
+      <w:pPr>
+        <w:ind w:left="-1276" w:right="-1419"/>
+      </w:pPr>
+      <w:r>
+        <w:t>WHERE EXISTS (</w:t>
+      </w:r>
+    </w:p>
+    <w:p>
+      <w:pPr>
+        <w:ind w:left="-1276" w:right="-1419"/>
+      </w:pPr>
+      <w:r>
+        <w:t xml:space="preserve">    SELECT 1 </w:t>
+      </w:r>
+    </w:p>
+    <w:p>
+      <w:pPr>
+        <w:ind w:left="-1276" w:right="-1419"/>
+      </w:pPr>
+      <w:r>
+        <w:t xml:space="preserve">    FROM </w:t>
+      </w:r>
+      <w:proofErr w:type="spellStart"/>
+      <w:r>
+        <w:t>Producto</w:t>
+      </w:r>
+      <w:proofErr w:type="spellEnd"/>
+      <w:r>
+        <w:t xml:space="preserve"> </w:t>
+      </w:r>
+    </w:p>
+    <w:p>
+      <w:pPr>
+        <w:ind w:left="-1276" w:right="-1419"/>
+      </w:pPr>
+      <w:r>
+        <w:t xml:space="preserve">    WHERE </w:t>
+      </w:r>
+      <w:proofErr w:type="spellStart"/>
+      <w:r>
+        <w:t>id_producto</w:t>
+      </w:r>
+      <w:proofErr w:type="spellEnd"/>
+      <w:r>
+        <w:t xml:space="preserve"> = 3</w:t>
+      </w:r>
+    </w:p>
+    <w:p>
+      <w:pPr>
+        <w:ind w:left="-1276" w:right="-1419"/>
+      </w:pPr>
+      <w:r>
+        <w:lastRenderedPageBreak/>
+        <w:t>);</w:t>
+      </w:r>
+    </w:p>
+    <w:p>
+      <w:pPr>
+        <w:ind w:left="-1276" w:right="-1419"/>
+      </w:pPr>
+      <w:r>
+        <w:t>3.</w:t>
+      </w:r>
+    </w:p>
+    <w:p>
+      <w:pPr>
+        <w:ind w:left="-1276" w:right="-1419"/>
+        <w:rPr>
+          <w:lang w:val="es-ES"/>
+        </w:rPr>
+      </w:pPr>
+      <w:r>
+        <w:rPr>
+          <w:lang w:val="es-ES"/>
+        </w:rPr>
+        <w:t>-- Verificar el producto</w:t>
+      </w:r>
+    </w:p>
+    <w:p>
+      <w:pPr>
+        <w:ind w:left="-1276" w:right="-1419"/>
+        <w:rPr>
+          <w:lang w:val="es-ES"/>
+        </w:rPr>
+      </w:pPr>
+      <w:r>
+        <w:rPr>
+          <w:lang w:val="es-ES"/>
+        </w:rPr>
+        <w:t xml:space="preserve">SELECT * FROM Producto WHERE </w:t>
+      </w:r>
+      <w:proofErr w:type="spellStart"/>
+      <w:r>
+        <w:rPr>
+          <w:lang w:val="es-ES"/>
+        </w:rPr>
+        <w:t>id_producto</w:t>
+      </w:r>
+      <w:proofErr w:type="spellEnd"/>
+      <w:r>
+        <w:rPr>
+          <w:lang w:val="es-ES"/>
+        </w:rPr>
+        <w:t xml:space="preserve"> = 2;</w:t>
+      </w:r>
+    </w:p>
+    <w:p>
+      <w:pPr>
+        <w:ind w:left="-1276" w:right="-1419"/>
+        <w:rPr>
+          <w:lang w:val="es-ES"/>
+        </w:rPr>
+      </w:pPr>
+    </w:p>
+    <w:p>
+      <w:pPr>
+        <w:ind w:left="-1276" w:right="-1419"/>
+        <w:rPr>
+          <w:lang w:val="es-ES"/>
+        </w:rPr>
+      </w:pPr>
+      <w:r>
+        <w:rPr>
+          <w:lang w:val="es-ES"/>
+        </w:rPr>
+        <w:t>-- Verificar las imágenes</w:t>
+      </w:r>
+    </w:p>
+    <w:p>
+      <w:pPr>
+        <w:ind w:left="-1276" w:right="-1419"/>
+        <w:rPr>
+          <w:lang w:val="es-ES"/>
+        </w:rPr>
+      </w:pPr>
+      <w:r>
+        <w:rPr>
+          <w:lang w:val="es-ES"/>
+        </w:rPr>
+        <w:t xml:space="preserve">SELECT * FROM </w:t>
+      </w:r>
+      <w:proofErr w:type="spellStart"/>
+      <w:r>
+        <w:rPr>
+          <w:lang w:val="es-ES"/>
+        </w:rPr>
+        <w:t>Producto_Imagenes</w:t>
+      </w:r>
+      <w:proofErr w:type="spellEnd"/>
+      <w:r>
+        <w:rPr>
+          <w:lang w:val="es-ES"/>
+        </w:rPr>
+        <w:t xml:space="preserve"> WHERE </w:t>
+      </w:r>
+      <w:proofErr w:type="spellStart"/>
+      <w:r>
+        <w:rPr>
+          <w:lang w:val="es-ES"/>
+        </w:rPr>
+        <w:t>id_producto</w:t>
+      </w:r>
+      <w:proofErr w:type="spellEnd"/>
+      <w:r>
+        <w:rPr>
+          <w:lang w:val="es-ES"/>
+        </w:rPr>
+        <w:t xml:space="preserve"> = 2;</w:t>
+      </w:r>
+    </w:p>
+    <w:p>
+      <w:pPr>
+        <w:ind w:left="-1276" w:right="-1419"/>
+        <w:rPr>
+          <w:lang w:val="es-ES"/>
+        </w:rPr>
+      </w:pPr>
+    </w:p>
+    <w:p>
+      <w:pPr>
+        <w:ind w:left="-1276" w:right="-1419"/>
+      </w:pPr>
+      <w:r>
+        <w:rPr>
+          <w:lang w:val="es-ES"/>
+        </w:rPr>
+        <w:t>3Producto</w:t>
+      </w:r>
+      <w:r>
+        <w:rPr>
+          <w:lang w:val="es-ES"/>
+        </w:rPr>
+        <w:br/>
+      </w:r>
+      <w:r>
+        <w:t xml:space="preserve">INSERT INTO </w:t>
+      </w:r>
+      <w:proofErr w:type="spellStart"/>
+      <w:r>
+        <w:t>Producto</w:t>
+      </w:r>
+      <w:proofErr w:type="spellEnd"/>
+      <w:r>
+        <w:t xml:space="preserve"> (</w:t>
+      </w:r>
+    </w:p>
+    <w:p>
+      <w:pPr>
+        <w:ind w:left="-1276" w:right="-1419"/>
+      </w:pPr>
+      <w:r>
+        <w:t xml:space="preserve">    </w:t>
+      </w:r>
+      <w:proofErr w:type="spellStart"/>
+      <w:r>
+        <w:t>nombre_producto</w:t>
+      </w:r>
+      <w:proofErr w:type="spellEnd"/>
+      <w:r>
+        <w:t xml:space="preserve">, </w:t>
+      </w:r>
+    </w:p>
+    <w:p>
+      <w:pPr>
+        <w:ind w:left="-1276" w:right="-1419"/>
+      </w:pPr>
+      <w:r>
+        <w:t xml:space="preserve">    </w:t>
+      </w:r>
+      <w:proofErr w:type="spellStart"/>
+      <w:r>
+        <w:t>descripcion</w:t>
+      </w:r>
+      <w:proofErr w:type="spellEnd"/>
+      <w:r>
+        <w:t xml:space="preserve">, </w:t>
+      </w:r>
+    </w:p>
+    <w:p>
+      <w:pPr>
+        <w:ind w:left="-1276" w:right="-1419"/>
+      </w:pPr>
+      <w:r>
+        <w:t xml:space="preserve">    </w:t>
+      </w:r>
+      <w:proofErr w:type="spellStart"/>
+      <w:r>
+        <w:t>precio</w:t>
+      </w:r>
+      <w:proofErr w:type="spellEnd"/>
+      <w:r>
+        <w:t xml:space="preserve">, </w:t>
+      </w:r>
+    </w:p>
+    <w:p>
+      <w:pPr>
+        <w:ind w:left="-1276" w:right="-1419"/>
+      </w:pPr>
+      <w:r>
+        <w:t xml:space="preserve">    </w:t>
+      </w:r>
+      <w:proofErr w:type="spellStart"/>
+      <w:r>
+        <w:t>stock</w:t>
+      </w:r>
+      <w:proofErr w:type="spellEnd"/>
+      <w:r>
+        <w:t xml:space="preserve">, </w:t>
+      </w:r>
+    </w:p>
+    <w:p>
+      <w:pPr>
+        <w:ind w:left="-1276" w:right="-1419"/>
+      </w:pPr>
+      <w:r>
+        <w:t xml:space="preserve">    </w:t>
+      </w:r>
+      <w:proofErr w:type="spellStart"/>
+      <w:r>
+        <w:t>id_categoria</w:t>
+      </w:r>
+      <w:proofErr w:type="spellEnd"/>
+      <w:r>
+        <w:t>,</w:t>
+      </w:r>
+    </w:p>
+    <w:p>
+      <w:pPr>
+        <w:ind w:left="-1276" w:right="-1419"/>
+      </w:pPr>
+      <w:r>
+        <w:t xml:space="preserve">    </w:t>
+      </w:r>
+      <w:proofErr w:type="spellStart"/>
+      <w:r>
+        <w:t>id_marca</w:t>
+      </w:r>
+      <w:proofErr w:type="spellEnd"/>
+      <w:r>
+        <w:t xml:space="preserve">, </w:t>
+      </w:r>
+    </w:p>
+    <w:p>
+      <w:pPr>
+        <w:ind w:left="-1276" w:right="-1419"/>
+      </w:pPr>
+      <w:r>
+        <w:t xml:space="preserve">    color, </w:t>
+      </w:r>
+    </w:p>
+    <w:p>
+      <w:pPr>
+        <w:ind w:left="-1276" w:right="-1419"/>
+      </w:pPr>
+      <w:r>
+        <w:t xml:space="preserve">    talla,</w:t>
+      </w:r>
+    </w:p>
+    <w:p>
+      <w:pPr>
+        <w:ind w:left="-1276" w:right="-1419"/>
+      </w:pPr>
+      <w:r>
+        <w:t xml:space="preserve">    </w:t>
+      </w:r>
+      <w:proofErr w:type="spellStart"/>
+      <w:r>
+        <w:t>estado</w:t>
+      </w:r>
+      <w:proofErr w:type="spellEnd"/>
+    </w:p>
+    <w:p>
+      <w:pPr>
+        <w:ind w:left="-1276" w:right="-1419"/>
+      </w:pPr>
+      <w:r>
+        <w:t>) VALUES (</w:t>
+      </w:r>
+    </w:p>
+    <w:p>
+      <w:pPr>
+        <w:ind w:left="-1276" w:right="-1419"/>
+      </w:pPr>
+      <w:r>
+        <w:t xml:space="preserve">    '</w:t>
+      </w:r>
+      <w:proofErr w:type="spellStart"/>
+      <w:r>
+        <w:t>Adidas</w:t>
+      </w:r>
+      <w:proofErr w:type="spellEnd"/>
+      <w:r>
+        <w:t xml:space="preserve"> Campus </w:t>
+      </w:r>
+      <w:proofErr w:type="spellStart"/>
+      <w:r>
+        <w:t>Marrones</w:t>
+      </w:r>
+      <w:proofErr w:type="spellEnd"/>
+      <w:r>
+        <w:t>',</w:t>
+      </w:r>
+    </w:p>
+    <w:p>
+      <w:pPr>
+        <w:ind w:left="-1276" w:right="-1419"/>
+      </w:pPr>
+      <w:r>
+        <w:t xml:space="preserve">    '</w:t>
+      </w:r>
+      <w:proofErr w:type="spellStart"/>
+      <w:r>
+        <w:t>Zapatillas</w:t>
+      </w:r>
+      <w:proofErr w:type="spellEnd"/>
+      <w:r>
+        <w:t xml:space="preserve"> </w:t>
+      </w:r>
+      <w:proofErr w:type="spellStart"/>
+      <w:r>
+        <w:t>deportivas</w:t>
+      </w:r>
+      <w:proofErr w:type="spellEnd"/>
+      <w:r>
+        <w:t xml:space="preserve"> </w:t>
+      </w:r>
+      <w:proofErr w:type="spellStart"/>
+      <w:r>
+        <w:t>Adidas</w:t>
+      </w:r>
+      <w:proofErr w:type="spellEnd"/>
+      <w:r>
+        <w:t xml:space="preserve"> Campus en color </w:t>
+      </w:r>
+      <w:proofErr w:type="spellStart"/>
+      <w:r>
+        <w:t>marrón</w:t>
+      </w:r>
+      <w:proofErr w:type="spellEnd"/>
+      <w:r>
+        <w:t xml:space="preserve">, un </w:t>
+      </w:r>
+      <w:proofErr w:type="spellStart"/>
+      <w:r>
+        <w:t>diseño</w:t>
+      </w:r>
+      <w:proofErr w:type="spellEnd"/>
+      <w:r>
+        <w:t xml:space="preserve"> </w:t>
+      </w:r>
+      <w:proofErr w:type="spellStart"/>
+      <w:r>
+        <w:t>clásico</w:t>
+      </w:r>
+      <w:proofErr w:type="spellEnd"/>
+      <w:r>
+        <w:t xml:space="preserve"> con un </w:t>
+      </w:r>
+      <w:proofErr w:type="spellStart"/>
+      <w:r>
+        <w:t>toque</w:t>
+      </w:r>
+      <w:proofErr w:type="spellEnd"/>
+      <w:r>
+        <w:t xml:space="preserve"> </w:t>
+      </w:r>
+      <w:proofErr w:type="spellStart"/>
+      <w:r>
+        <w:t>elegante</w:t>
+      </w:r>
+      <w:proofErr w:type="spellEnd"/>
+      <w:r>
+        <w:t xml:space="preserve"> y casual',</w:t>
+      </w:r>
+    </w:p>
+    <w:p>
+      <w:pPr>
+        <w:ind w:left="-1276" w:right="-1419"/>
+      </w:pPr>
+      <w:r>
+        <w:t xml:space="preserve">    100.99,</w:t>
+      </w:r>
+    </w:p>
+    <w:p>
+      <w:pPr>
+        <w:ind w:left="-1276" w:right="-1419"/>
+      </w:pPr>
+      <w:r>
+        <w:t xml:space="preserve">    30,</w:t>
+      </w:r>
+    </w:p>
+    <w:p>
+      <w:pPr>
+        <w:ind w:left="-1276" w:right="-1419"/>
+      </w:pPr>
+      <w:r>
+        <w:t xml:space="preserve">    1,  -- </w:t>
+      </w:r>
+      <w:proofErr w:type="spellStart"/>
+      <w:r>
+        <w:t>id_categoria</w:t>
+      </w:r>
+      <w:proofErr w:type="spellEnd"/>
+      <w:r>
+        <w:t xml:space="preserve"> (</w:t>
+      </w:r>
+      <w:proofErr w:type="spellStart"/>
+      <w:r>
+        <w:t>Zapatillas</w:t>
+      </w:r>
+      <w:proofErr w:type="spellEnd"/>
+      <w:r>
+        <w:t>)</w:t>
+      </w:r>
+    </w:p>
+    <w:p>
+      <w:pPr>
+        <w:ind w:left="-1276" w:right="-1419"/>
+      </w:pPr>
+      <w:r>
+        <w:t xml:space="preserve">    2,  -- </w:t>
+      </w:r>
+      <w:proofErr w:type="spellStart"/>
+      <w:r>
+        <w:t>id_marca</w:t>
+      </w:r>
+      <w:proofErr w:type="spellEnd"/>
+      <w:r>
+        <w:t xml:space="preserve"> (</w:t>
+      </w:r>
+      <w:proofErr w:type="spellStart"/>
+      <w:r>
+        <w:t>Adidas</w:t>
+      </w:r>
+      <w:proofErr w:type="spellEnd"/>
+      <w:r>
+        <w:t>)</w:t>
+      </w:r>
+    </w:p>
+    <w:p>
+      <w:pPr>
+        <w:ind w:left="-1276" w:right="-1419"/>
+      </w:pPr>
+      <w:r>
+        <w:t xml:space="preserve">    '</w:t>
+      </w:r>
+      <w:proofErr w:type="spellStart"/>
+      <w:r>
+        <w:t>Marrón</w:t>
+      </w:r>
+      <w:proofErr w:type="spellEnd"/>
+      <w:r>
+        <w:t>',</w:t>
+      </w:r>
+    </w:p>
+    <w:p>
+      <w:pPr>
+        <w:ind w:left="-1276" w:right="-1419"/>
+      </w:pPr>
+      <w:r>
+        <w:t xml:space="preserve">    '40',</w:t>
+      </w:r>
+    </w:p>
+    <w:p>
+      <w:pPr>
+        <w:ind w:left="-1276" w:right="-1419"/>
+      </w:pPr>
+      <w:r>
+        <w:t xml:space="preserve">    'activo'</w:t>
+      </w:r>
+    </w:p>
+    <w:p>
+      <w:pPr>
+        <w:ind w:left="-1276" w:right="-1419"/>
+      </w:pPr>
+      <w:r>
+        <w:t>);</w:t>
+      </w:r>
+      <w:r>
+        <w:br/>
+      </w:r>
+    </w:p>
+    <w:p>
+      <w:pPr>
+        <w:ind w:left="-1276" w:right="-1419"/>
+      </w:pPr>
+      <w:r>
+        <w:t>LAS IMAGENES</w:t>
+      </w:r>
+    </w:p>
+    <w:p>
+      <w:pPr>
+        <w:ind w:left="-1276" w:right="-1419"/>
+      </w:pPr>
+      <w:r>
+        <w:t xml:space="preserve">-- Primera </w:t>
+      </w:r>
+      <w:proofErr w:type="spellStart"/>
+      <w:r>
+        <w:t>imagen</w:t>
+      </w:r>
+      <w:proofErr w:type="spellEnd"/>
+      <w:r>
+        <w:t xml:space="preserve"> (principal)</w:t>
+      </w:r>
+    </w:p>
+    <w:p>
+      <w:pPr>
+        <w:ind w:left="-1276" w:right="-1419"/>
+      </w:pPr>
+      <w:r>
+        <w:lastRenderedPageBreak/>
+        <w:t xml:space="preserve">INSERT INTO </w:t>
+      </w:r>
+      <w:proofErr w:type="spellStart"/>
+      <w:r>
+        <w:t>Producto_Imagenes</w:t>
+      </w:r>
+      <w:proofErr w:type="spellEnd"/>
+      <w:r>
+        <w:t xml:space="preserve"> (</w:t>
+      </w:r>
+      <w:proofErr w:type="spellStart"/>
+      <w:r>
+        <w:t>id_producto</w:t>
+      </w:r>
+      <w:proofErr w:type="spellEnd"/>
+      <w:r>
+        <w:t xml:space="preserve">, </w:t>
+      </w:r>
+      <w:proofErr w:type="spellStart"/>
+      <w:r>
+        <w:t>url_imagen</w:t>
+      </w:r>
+      <w:proofErr w:type="spellEnd"/>
+      <w:r>
+        <w:t xml:space="preserve">, </w:t>
+      </w:r>
+      <w:proofErr w:type="spellStart"/>
+      <w:r>
+        <w:t>es_principal</w:t>
+      </w:r>
+      <w:proofErr w:type="spellEnd"/>
+      <w:r>
+        <w:t xml:space="preserve">, </w:t>
+      </w:r>
+      <w:proofErr w:type="spellStart"/>
+      <w:r>
+        <w:t>orden</w:t>
+      </w:r>
+      <w:proofErr w:type="spellEnd"/>
+      <w:r>
+        <w:t>)</w:t>
+      </w:r>
+    </w:p>
+    <w:p>
+      <w:pPr>
+        <w:ind w:left="-1276" w:right="-1419"/>
+      </w:pPr>
+      <w:r>
+        <w:t xml:space="preserve">SELECT </w:t>
+      </w:r>
+    </w:p>
+    <w:p>
+      <w:pPr>
+        <w:ind w:left="-1276" w:right="-1419"/>
+      </w:pPr>
+      <w:r>
+        <w:t xml:space="preserve">    4,</w:t>
+      </w:r>
+    </w:p>
+    <w:p>
+      <w:pPr>
+        <w:ind w:left="-1276" w:right="-1419"/>
+      </w:pPr>
+      <w:r>
+        <w:t xml:space="preserve">    '</w:t>
+      </w:r>
+      <w:proofErr w:type="spellStart"/>
+      <w:r>
+        <w:t>imagenes</w:t>
+      </w:r>
+      <w:proofErr w:type="spellEnd"/>
+      <w:r>
+        <w:t>/</w:t>
+      </w:r>
+      <w:proofErr w:type="spellStart"/>
+      <w:r>
+        <w:t>productos</w:t>
+      </w:r>
+      <w:proofErr w:type="spellEnd"/>
+      <w:r>
+        <w:t>/</w:t>
+      </w:r>
+      <w:proofErr w:type="spellStart"/>
+      <w:r>
+        <w:t>adidas</w:t>
+      </w:r>
+      <w:proofErr w:type="spellEnd"/>
+      <w:r>
+        <w:t>/</w:t>
+      </w:r>
+      <w:proofErr w:type="spellStart"/>
+      <w:r>
+        <w:t>zapatillas</w:t>
+      </w:r>
+      <w:proofErr w:type="spellEnd"/>
+      <w:r>
+        <w:t>/campus-</w:t>
+      </w:r>
+      <w:proofErr w:type="spellStart"/>
+      <w:r>
+        <w:t>marrones</w:t>
+      </w:r>
+      <w:proofErr w:type="spellEnd"/>
+      <w:r>
+        <w:t>/1.png',</w:t>
+      </w:r>
+    </w:p>
+    <w:p>
+      <w:pPr>
+        <w:ind w:left="-1276" w:right="-1419"/>
+      </w:pPr>
+      <w:r>
+        <w:t xml:space="preserve">    TRUE,</w:t>
+      </w:r>
+    </w:p>
+    <w:p>
+      <w:pPr>
+        <w:ind w:left="-1276" w:right="-1419"/>
+      </w:pPr>
+      <w:r>
+        <w:t xml:space="preserve">    1</w:t>
+      </w:r>
+    </w:p>
+    <w:p>
+      <w:pPr>
+        <w:ind w:left="-1276" w:right="-1419"/>
+      </w:pPr>
+      <w:r>
+        <w:t>WHERE EXISTS (</w:t>
+      </w:r>
+    </w:p>
+    <w:p>
+      <w:pPr>
+        <w:ind w:left="-1276" w:right="-1419"/>
+      </w:pPr>
+      <w:r>
+        <w:t xml:space="preserve">    SELECT 1 </w:t>
+      </w:r>
+    </w:p>
+    <w:p>
+      <w:pPr>
+        <w:ind w:left="-1276" w:right="-1419"/>
+      </w:pPr>
+      <w:r>
+        <w:t xml:space="preserve">    FROM </w:t>
+      </w:r>
+      <w:proofErr w:type="spellStart"/>
+      <w:r>
+        <w:t>Producto</w:t>
+      </w:r>
+      <w:proofErr w:type="spellEnd"/>
+      <w:r>
+        <w:t xml:space="preserve"> </w:t>
+      </w:r>
+    </w:p>
+    <w:p>
+      <w:pPr>
+        <w:ind w:left="-1276" w:right="-1419"/>
+      </w:pPr>
+      <w:r>
+        <w:t xml:space="preserve">    WHERE </w:t>
+      </w:r>
+      <w:proofErr w:type="spellStart"/>
+      <w:r>
+        <w:t>id_producto</w:t>
+      </w:r>
+      <w:proofErr w:type="spellEnd"/>
+      <w:r>
+        <w:t xml:space="preserve"> = 4</w:t>
+      </w:r>
+    </w:p>
+    <w:p>
+      <w:pPr>
+        <w:ind w:left="-1276" w:right="-1419"/>
+      </w:pPr>
+      <w:r>
+        <w:t>);</w:t>
+      </w:r>
+    </w:p>
+    <w:p>
+      <w:pPr>
+        <w:ind w:left="-1276" w:right="-1419"/>
+      </w:pPr>
+    </w:p>
+    <w:p>
+      <w:pPr>
+        <w:ind w:left="-1276" w:right="-1419"/>
+      </w:pPr>
+      <w:r>
+        <w:t xml:space="preserve">-- </w:t>
+      </w:r>
+      <w:proofErr w:type="spellStart"/>
+      <w:r>
+        <w:t>Segunda</w:t>
+      </w:r>
+      <w:proofErr w:type="spellEnd"/>
+      <w:r>
+        <w:t xml:space="preserve"> </w:t>
+      </w:r>
+      <w:proofErr w:type="spellStart"/>
+      <w:r>
+        <w:t>imagen</w:t>
+      </w:r>
+      <w:proofErr w:type="spellEnd"/>
+    </w:p>
+    <w:p>
+      <w:pPr>
+        <w:ind w:left="-1276" w:right="-1419"/>
+      </w:pPr>
+      <w:r>
+        <w:t xml:space="preserve">INSERT INTO </w:t>
+      </w:r>
+      <w:proofErr w:type="spellStart"/>
+      <w:r>
+        <w:t>Producto_Imagenes</w:t>
+      </w:r>
+      <w:proofErr w:type="spellEnd"/>
+      <w:r>
+        <w:t xml:space="preserve"> (</w:t>
+      </w:r>
+      <w:proofErr w:type="spellStart"/>
+      <w:r>
+        <w:t>id_producto</w:t>
+      </w:r>
+      <w:proofErr w:type="spellEnd"/>
+      <w:r>
+        <w:t xml:space="preserve">, </w:t>
+      </w:r>
+      <w:proofErr w:type="spellStart"/>
+      <w:r>
+        <w:t>url_imagen</w:t>
+      </w:r>
+      <w:proofErr w:type="spellEnd"/>
+      <w:r>
+        <w:t xml:space="preserve">, </w:t>
+      </w:r>
+      <w:proofErr w:type="spellStart"/>
+      <w:r>
+        <w:t>es_principal</w:t>
+      </w:r>
+      <w:proofErr w:type="spellEnd"/>
+      <w:r>
+        <w:t xml:space="preserve">, </w:t>
+      </w:r>
+      <w:proofErr w:type="spellStart"/>
+      <w:r>
+        <w:t>orden</w:t>
+      </w:r>
+      <w:proofErr w:type="spellEnd"/>
+      <w:r>
+        <w:t>)</w:t>
+      </w:r>
+    </w:p>
+    <w:p>
+      <w:pPr>
+        <w:ind w:left="-1276" w:right="-1419"/>
+      </w:pPr>
+      <w:r>
+        <w:t xml:space="preserve">SELECT </w:t>
+      </w:r>
+    </w:p>
+    <w:p>
+      <w:pPr>
+        <w:ind w:left="-1276" w:right="-1419"/>
+      </w:pPr>
+      <w:r>
+        <w:t xml:space="preserve">    4,</w:t>
+      </w:r>
+    </w:p>
+    <w:p>
+      <w:pPr>
+        <w:ind w:left="-1276" w:right="-1419"/>
+      </w:pPr>
+      <w:r>
+        <w:t xml:space="preserve">    '</w:t>
+      </w:r>
+      <w:proofErr w:type="spellStart"/>
+      <w:r>
+        <w:t>imagenes</w:t>
+      </w:r>
+      <w:proofErr w:type="spellEnd"/>
+      <w:r>
+        <w:t>/</w:t>
+      </w:r>
+      <w:proofErr w:type="spellStart"/>
+      <w:r>
+        <w:t>productos</w:t>
+      </w:r>
+      <w:proofErr w:type="spellEnd"/>
+      <w:r>
+        <w:t>/</w:t>
+      </w:r>
+      <w:proofErr w:type="spellStart"/>
+      <w:r>
+        <w:t>adidas</w:t>
+      </w:r>
+      <w:proofErr w:type="spellEnd"/>
+      <w:r>
+        <w:t>/</w:t>
+      </w:r>
+      <w:proofErr w:type="spellStart"/>
+      <w:r>
+        <w:t>zapatillas</w:t>
+      </w:r>
+      <w:proofErr w:type="spellEnd"/>
+      <w:r>
+        <w:t>/campus-</w:t>
+      </w:r>
+      <w:proofErr w:type="spellStart"/>
+      <w:r>
+        <w:t>marrones</w:t>
+      </w:r>
+      <w:proofErr w:type="spellEnd"/>
+      <w:r>
+        <w:t>/2.png',</w:t>
+      </w:r>
+    </w:p>
+    <w:p>
+      <w:pPr>
+        <w:ind w:left="-1276" w:right="-1419"/>
+      </w:pPr>
+      <w:r>
+        <w:t xml:space="preserve">    FALSE,</w:t>
+      </w:r>
+    </w:p>
+    <w:p>
+      <w:pPr>
+        <w:ind w:left="-1276" w:right="-1419"/>
+      </w:pPr>
+      <w:r>
+        <w:t xml:space="preserve">    2</w:t>
+      </w:r>
+    </w:p>
+    <w:p>
+      <w:pPr>
+        <w:ind w:left="-1276" w:right="-1419"/>
+      </w:pPr>
+      <w:r>
+        <w:t>WHERE EXISTS (</w:t>
+      </w:r>
+    </w:p>
+    <w:p>
+      <w:pPr>
+        <w:ind w:left="-1276" w:right="-1419"/>
+      </w:pPr>
+      <w:r>
+        <w:t xml:space="preserve">    SELECT 1 </w:t>
+      </w:r>
+    </w:p>
+    <w:p>
+      <w:pPr>
+        <w:ind w:left="-1276" w:right="-1419"/>
+      </w:pPr>
+      <w:r>
+        <w:t xml:space="preserve">    FROM </w:t>
+      </w:r>
+      <w:proofErr w:type="spellStart"/>
+      <w:r>
+        <w:t>Producto</w:t>
+      </w:r>
+      <w:proofErr w:type="spellEnd"/>
+      <w:r>
+        <w:t xml:space="preserve"> </w:t>
+      </w:r>
+    </w:p>
+    <w:p>
+      <w:pPr>
+        <w:ind w:left="-1276" w:right="-1419"/>
+      </w:pPr>
+      <w:r>
+        <w:t xml:space="preserve">    WHERE </w:t>
+      </w:r>
+      <w:proofErr w:type="spellStart"/>
+      <w:r>
+        <w:t>id_producto</w:t>
+      </w:r>
+      <w:proofErr w:type="spellEnd"/>
+      <w:r>
+        <w:t xml:space="preserve"> = 4</w:t>
+      </w:r>
+    </w:p>
+    <w:p>
+      <w:pPr>
+        <w:ind w:left="-1276" w:right="-1419"/>
+      </w:pPr>
+      <w:r>
+        <w:t>);</w:t>
+      </w:r>
+    </w:p>
+    <w:p>
+      <w:pPr>
+        <w:ind w:left="-1276" w:right="-1419"/>
+      </w:pPr>
+    </w:p>
+    <w:p>
+      <w:pPr>
+        <w:ind w:left="-1276" w:right="-1419"/>
+      </w:pPr>
+      <w:r>
+        <w:t xml:space="preserve">-- Tercera </w:t>
+      </w:r>
+      <w:proofErr w:type="spellStart"/>
+      <w:r>
+        <w:t>imagen</w:t>
+      </w:r>
+      <w:proofErr w:type="spellEnd"/>
+    </w:p>
+    <w:p>
+      <w:pPr>
+        <w:ind w:left="-1276" w:right="-1419"/>
+      </w:pPr>
+      <w:r>
+        <w:t xml:space="preserve">INSERT INTO </w:t>
+      </w:r>
+      <w:proofErr w:type="spellStart"/>
+      <w:r>
+        <w:t>Producto_Imagenes</w:t>
+      </w:r>
+      <w:proofErr w:type="spellEnd"/>
+      <w:r>
+        <w:t xml:space="preserve"> (</w:t>
+      </w:r>
+      <w:proofErr w:type="spellStart"/>
+      <w:r>
+        <w:t>id_producto</w:t>
+      </w:r>
+      <w:proofErr w:type="spellEnd"/>
+      <w:r>
+        <w:t xml:space="preserve">, </w:t>
+      </w:r>
+      <w:proofErr w:type="spellStart"/>
+      <w:r>
+        <w:t>url_imagen</w:t>
+      </w:r>
+      <w:proofErr w:type="spellEnd"/>
+      <w:r>
+        <w:t xml:space="preserve">, </w:t>
+      </w:r>
+      <w:proofErr w:type="spellStart"/>
+      <w:r>
+        <w:t>es_principal</w:t>
+      </w:r>
+      <w:proofErr w:type="spellEnd"/>
+      <w:r>
+        <w:t xml:space="preserve">, </w:t>
+      </w:r>
+      <w:proofErr w:type="spellStart"/>
+      <w:r>
+        <w:t>orden</w:t>
+      </w:r>
+      <w:proofErr w:type="spellEnd"/>
+      <w:r>
+        <w:t>)</w:t>
+      </w:r>
+    </w:p>
+    <w:p>
+      <w:pPr>
+        <w:ind w:left="-1276" w:right="-1419"/>
+      </w:pPr>
+      <w:r>
+        <w:t xml:space="preserve">SELECT </w:t>
+      </w:r>
+    </w:p>
+    <w:p>
+      <w:pPr>
+        <w:ind w:left="-1276" w:right="-1419"/>
+      </w:pPr>
+      <w:r>
+        <w:t xml:space="preserve">    4,</w:t>
+      </w:r>
+    </w:p>
+    <w:p>
+      <w:pPr>
+        <w:ind w:left="-1276" w:right="-1419"/>
+      </w:pPr>
+      <w:r>
+        <w:t xml:space="preserve">    '</w:t>
+      </w:r>
+      <w:proofErr w:type="spellStart"/>
+      <w:r>
+        <w:t>imagenes</w:t>
+      </w:r>
+      <w:proofErr w:type="spellEnd"/>
+      <w:r>
+        <w:t>/</w:t>
+      </w:r>
+      <w:proofErr w:type="spellStart"/>
+      <w:r>
+        <w:t>productos</w:t>
+      </w:r>
+      <w:proofErr w:type="spellEnd"/>
+      <w:r>
+        <w:t>/</w:t>
+      </w:r>
+      <w:proofErr w:type="spellStart"/>
+      <w:r>
+        <w:t>adidas</w:t>
+      </w:r>
+      <w:proofErr w:type="spellEnd"/>
+      <w:r>
+        <w:t>/</w:t>
+      </w:r>
+      <w:proofErr w:type="spellStart"/>
+      <w:r>
+        <w:t>zapatillas</w:t>
+      </w:r>
+      <w:proofErr w:type="spellEnd"/>
+      <w:r>
+        <w:t>/campus-</w:t>
+      </w:r>
+      <w:proofErr w:type="spellStart"/>
+      <w:r>
+        <w:t>marrones</w:t>
+      </w:r>
+      <w:proofErr w:type="spellEnd"/>
+      <w:r>
+        <w:t>/3.png',</w:t>
+      </w:r>
+    </w:p>
+    <w:p>
+      <w:pPr>
+        <w:ind w:left="-1276" w:right="-1419"/>
+      </w:pPr>
+      <w:r>
+        <w:t xml:space="preserve">    FALSE,</w:t>
+      </w:r>
+    </w:p>
+    <w:p>
+      <w:pPr>
+        <w:ind w:left="-1276" w:right="-1419"/>
+      </w:pPr>
+      <w:r>
+        <w:t xml:space="preserve">    3</w:t>
+      </w:r>
+    </w:p>
+    <w:p>
+      <w:pPr>
+        <w:ind w:left="-1276" w:right="-1419"/>
+      </w:pPr>
+      <w:r>
+        <w:lastRenderedPageBreak/>
+        <w:t>WHERE EXISTS (</w:t>
+      </w:r>
+    </w:p>
+    <w:p>
+      <w:pPr>
+        <w:ind w:left="-1276" w:right="-1419"/>
+      </w:pPr>
+      <w:r>
+        <w:t xml:space="preserve">    SELECT 1 </w:t>
+      </w:r>
+    </w:p>
+    <w:p>
+      <w:pPr>
+        <w:ind w:left="-1276" w:right="-1419"/>
+      </w:pPr>
+      <w:r>
+        <w:t xml:space="preserve">    FROM </w:t>
+      </w:r>
+      <w:proofErr w:type="spellStart"/>
+      <w:r>
+        <w:t>Producto</w:t>
+      </w:r>
+      <w:proofErr w:type="spellEnd"/>
+      <w:r>
+        <w:t xml:space="preserve"> </w:t>
+      </w:r>
+    </w:p>
+    <w:p>
+      <w:pPr>
+        <w:ind w:left="-1276" w:right="-1419"/>
+      </w:pPr>
+      <w:r>
+        <w:t xml:space="preserve">    WHERE </w:t>
+      </w:r>
+      <w:proofErr w:type="spellStart"/>
+      <w:r>
+        <w:t>id_producto</w:t>
+      </w:r>
+      <w:proofErr w:type="spellEnd"/>
+      <w:r>
+        <w:t xml:space="preserve"> = 4</w:t>
+      </w:r>
+    </w:p>
+    <w:p>
+      <w:pPr>
+        <w:ind w:left="-1276" w:right="-1419"/>
+      </w:pPr>
+      <w:r>
+        <w:t>);</w:t>
+      </w:r>
+    </w:p>
+    <w:p>
+      <w:pPr>
+        <w:ind w:left="-1276" w:right="-1419"/>
+      </w:pPr>
+    </w:p>
+    <w:p>
+      <w:pPr>
+        <w:ind w:left="-1276" w:right="-1419"/>
+      </w:pPr>
+    </w:p>
+    <w:p>
+      <w:pPr>
+        <w:ind w:left="-1276" w:right="-1419"/>
+      </w:pPr>
+      <w:r>
+        <w:t xml:space="preserve">-- Verificar el </w:t>
+      </w:r>
+      <w:proofErr w:type="spellStart"/>
+      <w:r>
+        <w:t>producto</w:t>
+      </w:r>
+      <w:proofErr w:type="spellEnd"/>
+      <w:r>
+        <w:t xml:space="preserve"> SELECT * FROM </w:t>
+      </w:r>
+      <w:proofErr w:type="spellStart"/>
+      <w:r>
+        <w:t>Producto</w:t>
+      </w:r>
+      <w:proofErr w:type="spellEnd"/>
+      <w:r>
+        <w:t xml:space="preserve"> WHERE </w:t>
+      </w:r>
+      <w:proofErr w:type="spellStart"/>
+      <w:r>
+        <w:t>id_producto</w:t>
+      </w:r>
+      <w:proofErr w:type="spellEnd"/>
+      <w:r>
+        <w:t xml:space="preserve"> = </w:t>
+      </w:r>
+      <w:r>
+        <w:t>4</w:t>
+      </w:r>
+      <w:r>
+        <w:t xml:space="preserve">; -- Verificar las </w:t>
+      </w:r>
+      <w:proofErr w:type="spellStart"/>
+      <w:r>
+        <w:t>imágenes</w:t>
+      </w:r>
+      <w:proofErr w:type="spellEnd"/>
+      <w:r>
+        <w:t xml:space="preserve"> SELECT * FROM </w:t>
+      </w:r>
+      <w:proofErr w:type="spellStart"/>
+      <w:r>
+        <w:t>Producto_Imagenes</w:t>
+      </w:r>
+      <w:proofErr w:type="spellEnd"/>
+      <w:r>
+        <w:t xml:space="preserve"> WHERE </w:t>
+      </w:r>
+      <w:proofErr w:type="spellStart"/>
+      <w:r>
+        <w:t>id_producto</w:t>
+      </w:r>
+      <w:proofErr w:type="spellEnd"/>
+      <w:r>
+        <w:t xml:space="preserve"> = </w:t>
+      </w:r>
+      <w:r>
+        <w:t>4</w:t>
+      </w:r>
+      <w:r>
+        <w:t>;</w:t>
+      </w:r>
     </w:p>
     <w:p>
       <w:pPr>

</xml_diff>